<commit_message>
Version finale du dossier
</commit_message>
<xml_diff>
--- a/Rapport.docx
+++ b/Rapport.docx
@@ -3,28 +3,168 @@
 <w:document xmlns:wpc="http://schemas.microsoft.com/office/word/2010/wordprocessingCanvas" xmlns:cx="http://schemas.microsoft.com/office/drawing/2014/chartex" xmlns:cx1="http://schemas.microsoft.com/office/drawing/2015/9/8/chartex" xmlns:cx2="http://schemas.microsoft.com/office/drawing/2015/10/21/chartex" xmlns:cx3="http://schemas.microsoft.com/office/drawing/2016/5/9/chartex" xmlns:cx4="http://schemas.microsoft.com/office/drawing/2016/5/10/chartex" xmlns:cx5="http://schemas.microsoft.com/office/drawing/2016/5/11/chartex" xmlns:cx6="http://schemas.microsoft.com/office/drawing/2016/5/12/chartex" xmlns:cx7="http://schemas.microsoft.com/office/drawing/2016/5/13/chartex" xmlns:cx8="http://schemas.microsoft.com/office/drawing/2016/5/14/chartex" xmlns:mc="http://schemas.openxmlformats.org/markup-compatibility/2006" xmlns:aink="http://schemas.microsoft.com/office/drawing/2016/ink" xmlns:am3d="http://schemas.microsoft.com/office/drawing/2017/model3d" xmlns:o="urn:schemas-microsoft-com:office:office" xmlns:oel="http://schemas.microsoft.com/office/2019/extlst" xmlns:r="http://schemas.openxmlformats.org/officeDocument/2006/relationships" xmlns:m="http://schemas.openxmlformats.org/officeDocument/2006/math" xmlns:v="urn:schemas-microsoft-com:vml" xmlns:wp14="http://schemas.microsoft.com/office/word/2010/wordprocessingDrawing" xmlns:wp="http://schemas.openxmlformats.org/drawingml/2006/wordprocessingDrawing" xmlns:w10="urn:schemas-microsoft-com:office:word" xmlns:w="http://schemas.openxmlformats.org/wordprocessingml/2006/main" xmlns:w14="http://schemas.microsoft.com/office/word/2010/wordml" xmlns:w15="http://schemas.microsoft.com/office/word/2012/wordml" xmlns:w16cex="http://schemas.microsoft.com/office/word/2018/wordml/cex" xmlns:w16cid="http://schemas.microsoft.com/office/word/2016/wordml/cid" xmlns:w16="http://schemas.microsoft.com/office/word/2018/wordml" xmlns:w16du="http://schemas.microsoft.com/office/word/2023/wordml/word16du" xmlns:w16sdtdh="http://schemas.microsoft.com/office/word/2020/wordml/sdtdatahash" xmlns:w16sdtfl="http://schemas.microsoft.com/office/word/2024/wordml/sdtformatlock" xmlns:w16se="http://schemas.microsoft.com/office/word/2015/wordml/symex" xmlns:wpg="http://schemas.microsoft.com/office/word/2010/wordprocessingGroup" xmlns:wpi="http://schemas.microsoft.com/office/word/2010/wordprocessingInk" xmlns:wne="http://schemas.microsoft.com/office/word/2006/wordml" xmlns:wps="http://schemas.microsoft.com/office/word/2010/wordprocessingShape" mc:Ignorable="w14 w15 w16se w16cid w16 w16cex w16sdtdh w16sdtfl w16du wp14">
   <w:body>
     <w:p>
-      <w:r>
+      <w:pPr>
+        <w:jc w:val="center"/>
+        <w:rPr>
+          <w:b/>
+          <w:bCs/>
+          <w:i/>
+          <w:iCs/>
+          <w:sz w:val="36"/>
+          <w:szCs w:val="36"/>
+        </w:rPr>
+      </w:pPr>
+      <w:r>
+        <w:rPr>
+          <w:b/>
+          <w:bCs/>
+          <w:i/>
+          <w:iCs/>
+          <w:sz w:val="36"/>
+          <w:szCs w:val="36"/>
+        </w:rPr>
         <w:t>Rapport</w:t>
       </w:r>
     </w:p>
     <w:p/>
     <w:p>
-      <w:proofErr w:type="spellStart"/>
-      <w:r>
-        <w:t>Webscrapping</w:t>
-      </w:r>
-      <w:proofErr w:type="spellEnd"/>
-      <w:r>
-        <w:t> :</w:t>
+      <w:r>
+        <w:t xml:space="preserve">On </w:t>
+      </w:r>
+      <w:proofErr w:type="spellStart"/>
+      <w:r>
+        <w:t>sépart</w:t>
+      </w:r>
+      <w:proofErr w:type="spellEnd"/>
+      <w:r>
+        <w:t xml:space="preserve"> le travail en deux partie. Le web </w:t>
+      </w:r>
+      <w:proofErr w:type="spellStart"/>
+      <w:r>
+        <w:t>scraping</w:t>
+      </w:r>
+      <w:proofErr w:type="spellEnd"/>
+      <w:r>
+        <w:t xml:space="preserve"> et la </w:t>
+      </w:r>
+      <w:proofErr w:type="spellStart"/>
+      <w:r>
+        <w:t>database</w:t>
+      </w:r>
+      <w:proofErr w:type="spellEnd"/>
+      <w:r>
+        <w:t>, e</w:t>
+      </w:r>
+      <w:r>
+        <w:t xml:space="preserve">t on </w:t>
+      </w:r>
+      <w:r>
+        <w:t>rassemblera</w:t>
+      </w:r>
+      <w:r>
+        <w:t xml:space="preserve"> par la suite les différents fichiers.</w:t>
       </w:r>
     </w:p>
     <w:p>
-      <w:r>
-        <w:t xml:space="preserve">D’abord une image de la page Web. </w:t>
+      <w:proofErr w:type="spellStart"/>
+      <w:r>
+        <w:rPr>
+          <w:sz w:val="28"/>
+          <w:szCs w:val="28"/>
+        </w:rPr>
+        <w:t>Database</w:t>
+      </w:r>
+      <w:proofErr w:type="spellEnd"/>
+      <w:r>
+        <w:rPr>
+          <w:sz w:val="28"/>
+          <w:szCs w:val="28"/>
+        </w:rPr>
+        <w:t> </w:t>
+      </w:r>
+      <w:r>
+        <w:t>:</w:t>
       </w:r>
     </w:p>
     <w:p>
       <w:r>
+        <w:t xml:space="preserve">On réalise une classe </w:t>
+      </w:r>
+      <w:proofErr w:type="spellStart"/>
+      <w:r>
+        <w:t>DatabaseManager</w:t>
+      </w:r>
+      <w:proofErr w:type="spellEnd"/>
+      <w:r>
+        <w:t xml:space="preserve"> qui permet de manipuler la </w:t>
+      </w:r>
+      <w:proofErr w:type="spellStart"/>
+      <w:r>
+        <w:t>database</w:t>
+      </w:r>
+      <w:proofErr w:type="spellEnd"/>
+      <w:r>
+        <w:t xml:space="preserve">. Elle </w:t>
+      </w:r>
+      <w:r>
+        <w:t xml:space="preserve">contient des méthodes qui permettent de créer la table (avec les citations et les tags), d’insérer les citations et les tags au cours du </w:t>
+      </w:r>
+      <w:proofErr w:type="spellStart"/>
+      <w:r>
+        <w:t>scraping</w:t>
+      </w:r>
+      <w:proofErr w:type="spellEnd"/>
+      <w:r>
+        <w:t>, et de récupérer toutes les citations avec leurs tags.</w:t>
+      </w:r>
+    </w:p>
+    <w:p>
+      <w:r>
+        <w:t xml:space="preserve">On la mobilisera plus tard dans le fichier de </w:t>
+      </w:r>
+      <w:proofErr w:type="spellStart"/>
+      <w:r>
+        <w:t>webscraping</w:t>
+      </w:r>
+      <w:proofErr w:type="spellEnd"/>
+      <w:r>
+        <w:t>, et on pourra visualiser la table dans le logiciel DB browser.</w:t>
+      </w:r>
+    </w:p>
+    <w:p>
+      <w:pPr>
+        <w:rPr>
+          <w:sz w:val="28"/>
+          <w:szCs w:val="28"/>
+        </w:rPr>
+      </w:pPr>
+      <w:proofErr w:type="spellStart"/>
+      <w:r>
+        <w:rPr>
+          <w:sz w:val="28"/>
+          <w:szCs w:val="28"/>
+        </w:rPr>
+        <w:t>Webscrapping</w:t>
+      </w:r>
+      <w:proofErr w:type="spellEnd"/>
+      <w:r>
+        <w:rPr>
+          <w:sz w:val="28"/>
+          <w:szCs w:val="28"/>
+        </w:rPr>
+        <w:t> :</w:t>
+      </w:r>
+    </w:p>
+    <w:p>
+      <w:r>
+        <w:t xml:space="preserve">D’abord une image de la page Web. </w:t>
+      </w:r>
+    </w:p>
+    <w:p>
+      <w:r>
+        <w:rPr>
+          <w:noProof/>
+        </w:rPr>
         <w:drawing>
           <wp:anchor distT="0" distB="0" distL="114300" distR="114300" simplePos="0" relativeHeight="251658240" behindDoc="0" locked="0" layoutInCell="1" allowOverlap="1" wp14:anchorId="6E6B4694" wp14:editId="32DE3743">
             <wp:simplePos x="0" y="0"/>
@@ -152,7 +292,7 @@
           </mc:Choice>
           <mc:Fallback>
             <w:pict>
-              <v:shapetype w14:anchorId="41E39DE3" id="_x0000_t32" coordsize="21600,21600" o:spt="32" o:oned="t" path="m,l21600,21600e" filled="f">
+              <v:shapetype w14:anchorId="346335FF" id="_x0000_t32" coordsize="21600,21600" o:spt="32" o:oned="t" path="m,l21600,21600e" filled="f">
                 <v:path arrowok="t" fillok="f" o:connecttype="none"/>
                 <o:lock v:ext="edit" shapetype="t"/>
               </v:shapetype>
@@ -234,7 +374,7 @@
           </mc:Choice>
           <mc:Fallback>
             <w:pict>
-              <v:shape w14:anchorId="62003031" id="Connecteur droit avec flèche 1" o:spid="_x0000_s1026" type="#_x0000_t32" style="position:absolute;margin-left:177.55pt;margin-top:9.2pt;width:25.2pt;height:86.4pt;flip:x;z-index:251659264;visibility:visible;mso-wrap-style:square;mso-wrap-distance-left:9pt;mso-wrap-distance-top:0;mso-wrap-distance-right:9pt;mso-wrap-distance-bottom:0;mso-position-horizontal:absolute;mso-position-horizontal-relative:text;mso-position-vertical:absolute;mso-position-vertical-relative:text" o:gfxdata="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" strokecolor="#e97132 [3205]" strokeweight="1.5pt">
+              <v:shape w14:anchorId="271D9438" id="Connecteur droit avec flèche 1" o:spid="_x0000_s1026" type="#_x0000_t32" style="position:absolute;margin-left:177.55pt;margin-top:9.2pt;width:25.2pt;height:86.4pt;flip:x;z-index:251659264;visibility:visible;mso-wrap-style:square;mso-wrap-distance-left:9pt;mso-wrap-distance-top:0;mso-wrap-distance-right:9pt;mso-wrap-distance-bottom:0;mso-position-horizontal:absolute;mso-position-horizontal-relative:text;mso-position-vertical:absolute;mso-position-vertical-relative:text" o:gfxdata="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" strokecolor="#e97132 [3205]" strokeweight="1.5pt">
                 <v:stroke endarrow="block" joinstyle="miter"/>
               </v:shape>
             </w:pict>
@@ -302,6 +442,7 @@
         <w:rPr>
           <w:noProof/>
         </w:rPr>
+        <w:lastRenderedPageBreak/>
         <w:drawing>
           <wp:inline distT="0" distB="0" distL="0" distR="0" wp14:anchorId="5694A574" wp14:editId="2B7CEEF2">
             <wp:extent cx="2580869" cy="3970020"/>
@@ -349,7 +490,6 @@
         <w:rPr>
           <w:noProof/>
         </w:rPr>
-        <w:lastRenderedPageBreak/>
         <w:drawing>
           <wp:inline distT="0" distB="0" distL="0" distR="0" wp14:anchorId="4A26B90F" wp14:editId="3963D9E9">
             <wp:extent cx="3703320" cy="1158104"/>
@@ -390,6 +530,10 @@
     <w:p/>
     <w:p>
       <w:r>
+        <w:rPr>
+          <w:noProof/>
+        </w:rPr>
+        <w:lastRenderedPageBreak/>
         <w:drawing>
           <wp:inline distT="0" distB="0" distL="0" distR="0" wp14:anchorId="53616CC9" wp14:editId="72C99AE2">
             <wp:extent cx="3341144" cy="3467100"/>
@@ -476,7 +620,1075 @@
       </w:r>
     </w:p>
     <w:p/>
+    <w:p>
+      <w:r>
+        <w:rPr>
+          <w:noProof/>
+        </w:rPr>
+        <w:lastRenderedPageBreak/>
+        <w:drawing>
+          <wp:inline distT="0" distB="0" distL="0" distR="0" wp14:anchorId="169B278E" wp14:editId="014BE9CA">
+            <wp:extent cx="5760720" cy="3705225"/>
+            <wp:effectExtent l="0" t="0" r="0" b="9525"/>
+            <wp:docPr id="109945106" name="Image 1" descr="Une image contenant texte, capture d’écran, Police, nombre&#10;&#10;Le contenu généré par l’IA peut être incorrect."/>
+            <wp:cNvGraphicFramePr>
+              <a:graphicFrameLocks xmlns:a="http://schemas.openxmlformats.org/drawingml/2006/main" noChangeAspect="1"/>
+            </wp:cNvGraphicFramePr>
+            <a:graphic xmlns:a="http://schemas.openxmlformats.org/drawingml/2006/main">
+              <a:graphicData uri="http://schemas.openxmlformats.org/drawingml/2006/picture">
+                <pic:pic xmlns:pic="http://schemas.openxmlformats.org/drawingml/2006/picture">
+                  <pic:nvPicPr>
+                    <pic:cNvPr id="109945106" name="Image 1" descr="Une image contenant texte, capture d’écran, Police, nombre&#10;&#10;Le contenu généré par l’IA peut être incorrect."/>
+                    <pic:cNvPicPr/>
+                  </pic:nvPicPr>
+                  <pic:blipFill>
+                    <a:blip r:embed="rId9"/>
+                    <a:stretch>
+                      <a:fillRect/>
+                    </a:stretch>
+                  </pic:blipFill>
+                  <pic:spPr>
+                    <a:xfrm>
+                      <a:off x="0" y="0"/>
+                      <a:ext cx="5760720" cy="3705225"/>
+                    </a:xfrm>
+                    <a:prstGeom prst="rect">
+                      <a:avLst/>
+                    </a:prstGeom>
+                  </pic:spPr>
+                </pic:pic>
+              </a:graphicData>
+            </a:graphic>
+          </wp:inline>
+        </w:drawing>
+      </w:r>
+    </w:p>
+    <w:p>
+      <w:r>
+        <w:t xml:space="preserve">En insérant la méthode </w:t>
+      </w:r>
+      <w:proofErr w:type="spellStart"/>
+      <w:r>
+        <w:t>insert_citation</w:t>
+      </w:r>
+      <w:proofErr w:type="spellEnd"/>
+      <w:r>
+        <w:t xml:space="preserve"> dans la fonction </w:t>
+      </w:r>
+      <w:proofErr w:type="spellStart"/>
+      <w:r>
+        <w:t>extraire_sur_une_page</w:t>
+      </w:r>
+      <w:proofErr w:type="spellEnd"/>
+      <w:r>
+        <w:t xml:space="preserve">, on peut consulter sur DB Browser le tableau obtenu grâce au </w:t>
+      </w:r>
+      <w:proofErr w:type="spellStart"/>
+      <w:r>
+        <w:t>scraping</w:t>
+      </w:r>
+      <w:proofErr w:type="spellEnd"/>
+      <w:r>
+        <w:t xml:space="preserve"> ci-dessus.</w:t>
+      </w:r>
+    </w:p>
     <w:p/>
+    <w:p>
+      <w:r>
+        <w:t>Avec le code dans analyse.py, on peut récupérer un dictionnaire donc les clés sont les tags qui apparaissent dans la base de données, et les valeurs sont le nombre de fois où ils sont associés à une citation.</w:t>
+      </w:r>
+    </w:p>
+    <w:p>
+      <w:r>
+        <w:t>Voici la liste que l’on récupère en exécutant le fichier :</w:t>
+      </w:r>
+    </w:p>
+    <w:p>
+      <w:r>
+        <w:t>{'change': 1, '</w:t>
+      </w:r>
+      <w:proofErr w:type="spellStart"/>
+      <w:r>
+        <w:t>deep-thoughts</w:t>
+      </w:r>
+      <w:proofErr w:type="spellEnd"/>
+      <w:r>
+        <w:t>': 1, '</w:t>
+      </w:r>
+      <w:proofErr w:type="spellStart"/>
+      <w:r>
+        <w:t>thinking</w:t>
+      </w:r>
+      <w:proofErr w:type="spellEnd"/>
+      <w:r>
+        <w:t>': 2, 'world': 1, '</w:t>
+      </w:r>
+      <w:proofErr w:type="spellStart"/>
+      <w:r>
+        <w:t>abilities</w:t>
+      </w:r>
+      <w:proofErr w:type="spellEnd"/>
+      <w:r>
+        <w:t>': 1, '</w:t>
+      </w:r>
+      <w:proofErr w:type="spellStart"/>
+      <w:r>
+        <w:t>choices</w:t>
+      </w:r>
+      <w:proofErr w:type="spellEnd"/>
+      <w:r>
+        <w:t>': 1, '</w:t>
+      </w:r>
+      <w:proofErr w:type="spellStart"/>
+      <w:r>
+        <w:t>inspirational</w:t>
+      </w:r>
+      <w:proofErr w:type="spellEnd"/>
+      <w:r>
+        <w:t>': 13, 'life': 13, 'live': 1, 'miracle': 1, 'miracles': 1, '</w:t>
+      </w:r>
+      <w:proofErr w:type="spellStart"/>
+      <w:r>
+        <w:t>aliteracy</w:t>
+      </w:r>
+      <w:proofErr w:type="spellEnd"/>
+      <w:r>
+        <w:t>': 1, 'books': 11, '</w:t>
+      </w:r>
+      <w:proofErr w:type="spellStart"/>
+      <w:r>
+        <w:t>classic</w:t>
+      </w:r>
+      <w:proofErr w:type="spellEnd"/>
+      <w:r>
+        <w:t>': 2, '</w:t>
+      </w:r>
+      <w:proofErr w:type="spellStart"/>
+      <w:r>
+        <w:t>humor</w:t>
+      </w:r>
+      <w:proofErr w:type="spellEnd"/>
+      <w:r>
+        <w:t>': 12, '</w:t>
+      </w:r>
+      <w:proofErr w:type="spellStart"/>
+      <w:r>
+        <w:t>be-yourself</w:t>
+      </w:r>
+      <w:proofErr w:type="spellEnd"/>
+      <w:r>
+        <w:t>': 1, '</w:t>
+      </w:r>
+      <w:proofErr w:type="spellStart"/>
+      <w:r>
+        <w:t>adulthood</w:t>
+      </w:r>
+      <w:proofErr w:type="spellEnd"/>
+      <w:r>
+        <w:t>': 1, '</w:t>
+      </w:r>
+      <w:proofErr w:type="spellStart"/>
+      <w:r>
+        <w:t>success</w:t>
+      </w:r>
+      <w:proofErr w:type="spellEnd"/>
+      <w:r>
+        <w:t>': 1, 'value': 1, 'love': 14, '</w:t>
+      </w:r>
+      <w:proofErr w:type="spellStart"/>
+      <w:r>
+        <w:t>edison</w:t>
+      </w:r>
+      <w:proofErr w:type="spellEnd"/>
+      <w:r>
+        <w:t>': 1, '</w:t>
+      </w:r>
+      <w:proofErr w:type="spellStart"/>
+      <w:r>
+        <w:t>failure</w:t>
+      </w:r>
+      <w:proofErr w:type="spellEnd"/>
+      <w:r>
+        <w:t>': 1, '</w:t>
+      </w:r>
+      <w:proofErr w:type="spellStart"/>
+      <w:r>
+        <w:t>paraphrased</w:t>
+      </w:r>
+      <w:proofErr w:type="spellEnd"/>
+      <w:r>
+        <w:t>': 2, '</w:t>
+      </w:r>
+      <w:proofErr w:type="spellStart"/>
+      <w:r>
+        <w:t>misattributed-eleanor-roosevelt</w:t>
+      </w:r>
+      <w:proofErr w:type="spellEnd"/>
+      <w:r>
+        <w:t>': 1, '</w:t>
+      </w:r>
+      <w:proofErr w:type="spellStart"/>
+      <w:r>
+        <w:t>obvious</w:t>
+      </w:r>
+      <w:proofErr w:type="spellEnd"/>
+      <w:r>
+        <w:t>': 1, '</w:t>
+      </w:r>
+      <w:proofErr w:type="spellStart"/>
+      <w:r>
+        <w:t>simile</w:t>
+      </w:r>
+      <w:proofErr w:type="spellEnd"/>
+      <w:r>
+        <w:t>': 3, '</w:t>
+      </w:r>
+      <w:proofErr w:type="spellStart"/>
+      <w:r>
+        <w:t>friends</w:t>
+      </w:r>
+      <w:proofErr w:type="spellEnd"/>
+      <w:r>
+        <w:t>': 4, '</w:t>
+      </w:r>
+      <w:proofErr w:type="spellStart"/>
+      <w:r>
+        <w:t>heartbreak</w:t>
+      </w:r>
+      <w:proofErr w:type="spellEnd"/>
+      <w:r>
+        <w:t>': 1, '</w:t>
+      </w:r>
+      <w:proofErr w:type="spellStart"/>
+      <w:r>
+        <w:t>sisters</w:t>
+      </w:r>
+      <w:proofErr w:type="spellEnd"/>
+      <w:r>
+        <w:t>': 1, 'courage': 2, '</w:t>
+      </w:r>
+      <w:proofErr w:type="spellStart"/>
+      <w:r>
+        <w:t>simplicity</w:t>
+      </w:r>
+      <w:proofErr w:type="spellEnd"/>
+      <w:r>
+        <w:t>': 1, '</w:t>
+      </w:r>
+      <w:proofErr w:type="spellStart"/>
+      <w:r>
+        <w:t>understand</w:t>
+      </w:r>
+      <w:proofErr w:type="spellEnd"/>
+      <w:r>
+        <w:t>': 1, 'fantasy': 1, 'navigation': 1, '</w:t>
+      </w:r>
+      <w:proofErr w:type="spellStart"/>
+      <w:r>
+        <w:t>activism</w:t>
+      </w:r>
+      <w:proofErr w:type="spellEnd"/>
+      <w:r>
+        <w:t>': 1, '</w:t>
+      </w:r>
+      <w:proofErr w:type="spellStart"/>
+      <w:r>
+        <w:t>apathy</w:t>
+      </w:r>
+      <w:proofErr w:type="spellEnd"/>
+      <w:r>
+        <w:t>': 1, '</w:t>
+      </w:r>
+      <w:proofErr w:type="spellStart"/>
+      <w:r>
+        <w:t>hate</w:t>
+      </w:r>
+      <w:proofErr w:type="spellEnd"/>
+      <w:r>
+        <w:t>': 1, '</w:t>
+      </w:r>
+      <w:proofErr w:type="spellStart"/>
+      <w:r>
+        <w:t>indifference</w:t>
+      </w:r>
+      <w:proofErr w:type="spellEnd"/>
+      <w:r>
+        <w:t>': 1, 'opposite': 1, '</w:t>
+      </w:r>
+      <w:proofErr w:type="spellStart"/>
+      <w:r>
+        <w:t>philosophy</w:t>
+      </w:r>
+      <w:proofErr w:type="spellEnd"/>
+      <w:r>
+        <w:t>': 2, '</w:t>
+      </w:r>
+      <w:proofErr w:type="spellStart"/>
+      <w:r>
+        <w:t>friendship</w:t>
+      </w:r>
+      <w:proofErr w:type="spellEnd"/>
+      <w:r>
+        <w:t>': 5, '</w:t>
+      </w:r>
+      <w:proofErr w:type="spellStart"/>
+      <w:r>
+        <w:t>lack</w:t>
+      </w:r>
+      <w:proofErr w:type="spellEnd"/>
+      <w:r>
+        <w:t>-of-</w:t>
+      </w:r>
+      <w:proofErr w:type="spellStart"/>
+      <w:r>
+        <w:t>friendship</w:t>
+      </w:r>
+      <w:proofErr w:type="spellEnd"/>
+      <w:r>
+        <w:t>': 1, '</w:t>
+      </w:r>
+      <w:proofErr w:type="spellStart"/>
+      <w:r>
+        <w:t>lack</w:t>
+      </w:r>
+      <w:proofErr w:type="spellEnd"/>
+      <w:r>
+        <w:t>-of-love': 1, '</w:t>
+      </w:r>
+      <w:proofErr w:type="spellStart"/>
+      <w:r>
+        <w:t>marriage</w:t>
+      </w:r>
+      <w:proofErr w:type="spellEnd"/>
+      <w:r>
+        <w:t>': 1, '</w:t>
+      </w:r>
+      <w:proofErr w:type="spellStart"/>
+      <w:r>
+        <w:t>unhappy-marriage</w:t>
+      </w:r>
+      <w:proofErr w:type="spellEnd"/>
+      <w:r>
+        <w:t>': 1, '</w:t>
+      </w:r>
+      <w:proofErr w:type="spellStart"/>
+      <w:r>
+        <w:t>contentment</w:t>
+      </w:r>
+      <w:proofErr w:type="spellEnd"/>
+      <w:r>
+        <w:t>': 1, 'fate': 1, '</w:t>
+      </w:r>
+      <w:proofErr w:type="spellStart"/>
+      <w:r>
+        <w:t>misattributed-john-lennon</w:t>
+      </w:r>
+      <w:proofErr w:type="spellEnd"/>
+      <w:r>
+        <w:t>': 1, 'planning': 1, 'plans': 1, '</w:t>
+      </w:r>
+      <w:proofErr w:type="spellStart"/>
+      <w:r>
+        <w:t>poetry</w:t>
+      </w:r>
+      <w:proofErr w:type="spellEnd"/>
+      <w:r>
+        <w:t>': 1, '</w:t>
+      </w:r>
+      <w:proofErr w:type="spellStart"/>
+      <w:r>
+        <w:t>happiness</w:t>
+      </w:r>
+      <w:proofErr w:type="spellEnd"/>
+      <w:r>
+        <w:t>': 1, '</w:t>
+      </w:r>
+      <w:proofErr w:type="spellStart"/>
+      <w:r>
+        <w:t>attributed</w:t>
+      </w:r>
+      <w:proofErr w:type="spellEnd"/>
+      <w:r>
+        <w:t>-no-source': 3, 'religion': 2, '</w:t>
+      </w:r>
+      <w:proofErr w:type="spellStart"/>
+      <w:r>
+        <w:t>comedy</w:t>
+      </w:r>
+      <w:proofErr w:type="spellEnd"/>
+      <w:r>
+        <w:t>': 1, '</w:t>
+      </w:r>
+      <w:proofErr w:type="spellStart"/>
+      <w:r>
+        <w:t>yourself</w:t>
+      </w:r>
+      <w:proofErr w:type="spellEnd"/>
+      <w:r>
+        <w:t>': 2, '</w:t>
+      </w:r>
+      <w:proofErr w:type="spellStart"/>
+      <w:r>
+        <w:t>children</w:t>
+      </w:r>
+      <w:proofErr w:type="spellEnd"/>
+      <w:r>
+        <w:t>': 2, '</w:t>
+      </w:r>
+      <w:proofErr w:type="spellStart"/>
+      <w:r>
+        <w:t>fairy</w:t>
+      </w:r>
+      <w:proofErr w:type="spellEnd"/>
+      <w:r>
+        <w:t>-tales': 1, 'imagination': 1, 'music': 2, '</w:t>
+      </w:r>
+      <w:proofErr w:type="spellStart"/>
+      <w:r>
+        <w:t>learning</w:t>
+      </w:r>
+      <w:proofErr w:type="spellEnd"/>
+      <w:r>
+        <w:t>': 2, '</w:t>
+      </w:r>
+      <w:proofErr w:type="spellStart"/>
+      <w:r>
+        <w:t>reading</w:t>
+      </w:r>
+      <w:proofErr w:type="spellEnd"/>
+      <w:r>
+        <w:t>': 7, '</w:t>
+      </w:r>
+      <w:proofErr w:type="spellStart"/>
+      <w:r>
+        <w:t>seuss</w:t>
+      </w:r>
+      <w:proofErr w:type="spellEnd"/>
+      <w:r>
+        <w:t>': 1, '</w:t>
+      </w:r>
+      <w:proofErr w:type="spellStart"/>
+      <w:r>
+        <w:t>dumbledore</w:t>
+      </w:r>
+      <w:proofErr w:type="spellEnd"/>
+      <w:r>
+        <w:t>': 2, '</w:t>
+      </w:r>
+      <w:proofErr w:type="spellStart"/>
+      <w:r>
+        <w:t>misattributed</w:t>
+      </w:r>
+      <w:proofErr w:type="spellEnd"/>
+      <w:r>
+        <w:t>-to-</w:t>
+      </w:r>
+      <w:proofErr w:type="spellStart"/>
+      <w:r>
+        <w:t>mother</w:t>
+      </w:r>
+      <w:proofErr w:type="spellEnd"/>
+      <w:r>
+        <w:t>-</w:t>
+      </w:r>
+      <w:proofErr w:type="spellStart"/>
+      <w:r>
+        <w:t>teresa</w:t>
+      </w:r>
+      <w:proofErr w:type="spellEnd"/>
+      <w:r>
+        <w:t>': 1, '</w:t>
+      </w:r>
+      <w:proofErr w:type="spellStart"/>
+      <w:r>
+        <w:t>death</w:t>
+      </w:r>
+      <w:proofErr w:type="spellEnd"/>
+      <w:r>
+        <w:t>': 3, '</w:t>
+      </w:r>
+      <w:proofErr w:type="spellStart"/>
+      <w:r>
+        <w:t>chocolate</w:t>
+      </w:r>
+      <w:proofErr w:type="spellEnd"/>
+      <w:r>
+        <w:t>': 1, '</w:t>
+      </w:r>
+      <w:proofErr w:type="spellStart"/>
+      <w:r>
+        <w:t>food</w:t>
+      </w:r>
+      <w:proofErr w:type="spellEnd"/>
+      <w:r>
+        <w:t>': 1, '</w:t>
+      </w:r>
+      <w:proofErr w:type="spellStart"/>
+      <w:r>
+        <w:t>misattributed</w:t>
+      </w:r>
+      <w:proofErr w:type="spellEnd"/>
+      <w:r>
+        <w:t>-to-c-s-</w:t>
+      </w:r>
+      <w:proofErr w:type="spellStart"/>
+      <w:r>
+        <w:t>lewis</w:t>
+      </w:r>
+      <w:proofErr w:type="spellEnd"/>
+      <w:r>
+        <w:t>': 1, '</w:t>
+      </w:r>
+      <w:proofErr w:type="spellStart"/>
+      <w:r>
+        <w:t>knowledge</w:t>
+      </w:r>
+      <w:proofErr w:type="spellEnd"/>
+      <w:r>
+        <w:t>': 1, '</w:t>
+      </w:r>
+      <w:proofErr w:type="spellStart"/>
+      <w:r>
+        <w:t>understanding</w:t>
+      </w:r>
+      <w:proofErr w:type="spellEnd"/>
+      <w:r>
+        <w:t>': 1, '</w:t>
+      </w:r>
+      <w:proofErr w:type="spellStart"/>
+      <w:r>
+        <w:t>wisdom</w:t>
+      </w:r>
+      <w:proofErr w:type="spellEnd"/>
+      <w:r>
+        <w:t>': 1, '</w:t>
+      </w:r>
+      <w:proofErr w:type="spellStart"/>
+      <w:r>
+        <w:t>library</w:t>
+      </w:r>
+      <w:proofErr w:type="spellEnd"/>
+      <w:r>
+        <w:t>': 2, '</w:t>
+      </w:r>
+      <w:proofErr w:type="spellStart"/>
+      <w:r>
+        <w:t>read</w:t>
+      </w:r>
+      <w:proofErr w:type="spellEnd"/>
+      <w:r>
+        <w:t>': 1, '</w:t>
+      </w:r>
+      <w:proofErr w:type="spellStart"/>
+      <w:r>
+        <w:t>readers</w:t>
+      </w:r>
+      <w:proofErr w:type="spellEnd"/>
+      <w:r>
+        <w:t>': 1, '</w:t>
+      </w:r>
+      <w:proofErr w:type="spellStart"/>
+      <w:r>
+        <w:t>reading</w:t>
+      </w:r>
+      <w:proofErr w:type="spellEnd"/>
+      <w:r>
+        <w:t>-books': 1, '</w:t>
+      </w:r>
+      <w:proofErr w:type="spellStart"/>
+      <w:r>
+        <w:t>tea</w:t>
+      </w:r>
+      <w:proofErr w:type="spellEnd"/>
+      <w:r>
+        <w:t>': 1, 'girls': 1, '</w:t>
+      </w:r>
+      <w:proofErr w:type="spellStart"/>
+      <w:r>
+        <w:t>hope</w:t>
+      </w:r>
+      <w:proofErr w:type="spellEnd"/>
+      <w:r>
+        <w:t>': 2, '</w:t>
+      </w:r>
+      <w:proofErr w:type="spellStart"/>
+      <w:r>
+        <w:t>attributed</w:t>
+      </w:r>
+      <w:proofErr w:type="spellEnd"/>
+      <w:r>
+        <w:t>': 1, '</w:t>
+      </w:r>
+      <w:proofErr w:type="spellStart"/>
+      <w:r>
+        <w:t>fear</w:t>
+      </w:r>
+      <w:proofErr w:type="spellEnd"/>
+      <w:r>
+        <w:t>': 1, 'inspiration': 1, '</w:t>
+      </w:r>
+      <w:proofErr w:type="spellStart"/>
+      <w:r>
+        <w:t>thought</w:t>
+      </w:r>
+      <w:proofErr w:type="spellEnd"/>
+      <w:r>
+        <w:t>': 1, '</w:t>
+      </w:r>
+      <w:proofErr w:type="spellStart"/>
+      <w:r>
+        <w:t>misattributed</w:t>
+      </w:r>
+      <w:proofErr w:type="spellEnd"/>
+      <w:r>
+        <w:t>-to-einstein': 1, '</w:t>
+      </w:r>
+      <w:proofErr w:type="spellStart"/>
+      <w:r>
+        <w:t>drug</w:t>
+      </w:r>
+      <w:proofErr w:type="spellEnd"/>
+      <w:r>
+        <w:t>': 1, 'romance': 1, '</w:t>
+      </w:r>
+      <w:proofErr w:type="spellStart"/>
+      <w:r>
+        <w:t>novelist-quotes</w:t>
+      </w:r>
+      <w:proofErr w:type="spellEnd"/>
+      <w:r>
+        <w:t>': 1, '</w:t>
+      </w:r>
+      <w:proofErr w:type="spellStart"/>
+      <w:r>
+        <w:t>alcohol</w:t>
+      </w:r>
+      <w:proofErr w:type="spellEnd"/>
+      <w:r>
+        <w:t>': 1, 'the-</w:t>
+      </w:r>
+      <w:proofErr w:type="spellStart"/>
+      <w:r>
+        <w:t>hunger</w:t>
+      </w:r>
+      <w:proofErr w:type="spellEnd"/>
+      <w:r>
+        <w:t>-</w:t>
+      </w:r>
+      <w:proofErr w:type="spellStart"/>
+      <w:r>
+        <w:t>games</w:t>
+      </w:r>
+      <w:proofErr w:type="spellEnd"/>
+      <w:r>
+        <w:t>': 1, '</w:t>
+      </w:r>
+      <w:proofErr w:type="spellStart"/>
+      <w:r>
+        <w:t>bilbo</w:t>
+      </w:r>
+      <w:proofErr w:type="spellEnd"/>
+      <w:r>
+        <w:t>': 1, '</w:t>
+      </w:r>
+      <w:proofErr w:type="spellStart"/>
+      <w:r>
+        <w:t>journey</w:t>
+      </w:r>
+      <w:proofErr w:type="spellEnd"/>
+      <w:r>
+        <w:t>': 1, '</w:t>
+      </w:r>
+      <w:proofErr w:type="spellStart"/>
+      <w:r>
+        <w:t>lost</w:t>
+      </w:r>
+      <w:proofErr w:type="spellEnd"/>
+      <w:r>
+        <w:t>': 1, '</w:t>
+      </w:r>
+      <w:proofErr w:type="spellStart"/>
+      <w:r>
+        <w:t>quest</w:t>
+      </w:r>
+      <w:proofErr w:type="spellEnd"/>
+      <w:r>
+        <w:t>': 1, '</w:t>
+      </w:r>
+      <w:proofErr w:type="spellStart"/>
+      <w:r>
+        <w:t>travel</w:t>
+      </w:r>
+      <w:proofErr w:type="spellEnd"/>
+      <w:r>
+        <w:t>': 1, '</w:t>
+      </w:r>
+      <w:proofErr w:type="spellStart"/>
+      <w:r>
+        <w:t>wander</w:t>
+      </w:r>
+      <w:proofErr w:type="spellEnd"/>
+      <w:r>
+        <w:t>': 1, 'live-</w:t>
+      </w:r>
+      <w:proofErr w:type="spellStart"/>
+      <w:r>
+        <w:t>death</w:t>
+      </w:r>
+      <w:proofErr w:type="spellEnd"/>
+      <w:r>
+        <w:t>-love': 1, 'good': 1, '</w:t>
+      </w:r>
+      <w:proofErr w:type="spellStart"/>
+      <w:r>
+        <w:t>writing</w:t>
+      </w:r>
+      <w:proofErr w:type="spellEnd"/>
+      <w:r>
+        <w:t>': 3, 'regrets': 1, '</w:t>
+      </w:r>
+      <w:proofErr w:type="spellStart"/>
+      <w:r>
+        <w:t>education</w:t>
+      </w:r>
+      <w:proofErr w:type="spellEnd"/>
+      <w:r>
+        <w:t>': 1, 'troubles': 1, 'open-</w:t>
+      </w:r>
+      <w:proofErr w:type="spellStart"/>
+      <w:r>
+        <w:t>mind</w:t>
+      </w:r>
+      <w:proofErr w:type="spellEnd"/>
+      <w:r>
+        <w:t>': 1, '</w:t>
+      </w:r>
+      <w:proofErr w:type="spellStart"/>
+      <w:r>
+        <w:t>authors</w:t>
+      </w:r>
+      <w:proofErr w:type="spellEnd"/>
+      <w:r>
+        <w:t>': 1, '</w:t>
+      </w:r>
+      <w:proofErr w:type="spellStart"/>
+      <w:r>
+        <w:t>literature</w:t>
+      </w:r>
+      <w:proofErr w:type="spellEnd"/>
+      <w:r>
+        <w:t>': 1, '</w:t>
+      </w:r>
+      <w:proofErr w:type="spellStart"/>
+      <w:r>
+        <w:t>insanity</w:t>
+      </w:r>
+      <w:proofErr w:type="spellEnd"/>
+      <w:r>
+        <w:t>': 1, 'lies': 1, '</w:t>
+      </w:r>
+      <w:proofErr w:type="spellStart"/>
+      <w:r>
+        <w:t>lying</w:t>
+      </w:r>
+      <w:proofErr w:type="spellEnd"/>
+      <w:r>
+        <w:t>': 1, 'self-indulgence': 1, '</w:t>
+      </w:r>
+      <w:proofErr w:type="spellStart"/>
+      <w:r>
+        <w:t>truth</w:t>
+      </w:r>
+      <w:proofErr w:type="spellEnd"/>
+      <w:r>
+        <w:t>': 4, '</w:t>
+      </w:r>
+      <w:proofErr w:type="spellStart"/>
+      <w:r>
+        <w:t>beatles</w:t>
+      </w:r>
+      <w:proofErr w:type="spellEnd"/>
+      <w:r>
+        <w:t>': 1, '</w:t>
+      </w:r>
+      <w:proofErr w:type="spellStart"/>
+      <w:r>
+        <w:t>connection</w:t>
+      </w:r>
+      <w:proofErr w:type="spellEnd"/>
+      <w:r>
+        <w:t>': 1, '</w:t>
+      </w:r>
+      <w:proofErr w:type="spellStart"/>
+      <w:r>
+        <w:t>dreamers</w:t>
+      </w:r>
+      <w:proofErr w:type="spellEnd"/>
+      <w:r>
+        <w:t>': 1, '</w:t>
+      </w:r>
+      <w:proofErr w:type="spellStart"/>
+      <w:r>
+        <w:t>dreaming</w:t>
+      </w:r>
+      <w:proofErr w:type="spellEnd"/>
+      <w:r>
+        <w:t>': 1, '</w:t>
+      </w:r>
+      <w:proofErr w:type="spellStart"/>
+      <w:r>
+        <w:t>dreams</w:t>
+      </w:r>
+      <w:proofErr w:type="spellEnd"/>
+      <w:r>
+        <w:t>': 1, '</w:t>
+      </w:r>
+      <w:proofErr w:type="spellStart"/>
+      <w:r>
+        <w:t>peace</w:t>
+      </w:r>
+      <w:proofErr w:type="spellEnd"/>
+      <w:r>
+        <w:t>': 1, '</w:t>
+      </w:r>
+      <w:proofErr w:type="spellStart"/>
+      <w:r>
+        <w:t>sinister</w:t>
+      </w:r>
+      <w:proofErr w:type="spellEnd"/>
+      <w:r>
+        <w:t>': 1, '</w:t>
+      </w:r>
+      <w:proofErr w:type="spellStart"/>
+      <w:r>
+        <w:t>mistakes</w:t>
+      </w:r>
+      <w:proofErr w:type="spellEnd"/>
+      <w:r>
+        <w:t>': 1, '</w:t>
+      </w:r>
+      <w:proofErr w:type="spellStart"/>
+      <w:r>
+        <w:t>romantic</w:t>
+      </w:r>
+      <w:proofErr w:type="spellEnd"/>
+      <w:r>
+        <w:t xml:space="preserve">': 1, </w:t>
+      </w:r>
+      <w:r>
+        <w:lastRenderedPageBreak/>
+        <w:t>'</w:t>
+      </w:r>
+      <w:proofErr w:type="spellStart"/>
+      <w:r>
+        <w:t>women</w:t>
+      </w:r>
+      <w:proofErr w:type="spellEnd"/>
+      <w:r>
+        <w:t>': 1, '</w:t>
+      </w:r>
+      <w:proofErr w:type="spellStart"/>
+      <w:r>
+        <w:t>integrity</w:t>
+      </w:r>
+      <w:proofErr w:type="spellEnd"/>
+      <w:r>
+        <w:t>': 1, '</w:t>
+      </w:r>
+      <w:proofErr w:type="spellStart"/>
+      <w:r>
+        <w:t>elizabeth-bennet</w:t>
+      </w:r>
+      <w:proofErr w:type="spellEnd"/>
+      <w:r>
+        <w:t>': 1, '</w:t>
+      </w:r>
+      <w:proofErr w:type="spellStart"/>
+      <w:r>
+        <w:t>jane-austen</w:t>
+      </w:r>
+      <w:proofErr w:type="spellEnd"/>
+      <w:r>
+        <w:t>': 1, '</w:t>
+      </w:r>
+      <w:proofErr w:type="spellStart"/>
+      <w:r>
+        <w:t>age</w:t>
+      </w:r>
+      <w:proofErr w:type="spellEnd"/>
+      <w:r>
+        <w:t>': 1, '</w:t>
+      </w:r>
+      <w:proofErr w:type="spellStart"/>
+      <w:r>
+        <w:t>fairytales</w:t>
+      </w:r>
+      <w:proofErr w:type="spellEnd"/>
+      <w:r>
+        <w:t>': 1, '</w:t>
+      </w:r>
+      <w:proofErr w:type="spellStart"/>
+      <w:r>
+        <w:t>growing</w:t>
+      </w:r>
+      <w:proofErr w:type="spellEnd"/>
+      <w:r>
+        <w:t>-up': 1, '</w:t>
+      </w:r>
+      <w:proofErr w:type="spellStart"/>
+      <w:r>
+        <w:t>god</w:t>
+      </w:r>
+      <w:proofErr w:type="spellEnd"/>
+      <w:r>
+        <w:t>': 1, '</w:t>
+      </w:r>
+      <w:proofErr w:type="spellStart"/>
+      <w:r>
+        <w:t>misattributed</w:t>
+      </w:r>
+      <w:proofErr w:type="spellEnd"/>
+      <w:r>
+        <w:t>-mark-</w:t>
+      </w:r>
+      <w:proofErr w:type="spellStart"/>
+      <w:r>
+        <w:t>twain</w:t>
+      </w:r>
+      <w:proofErr w:type="spellEnd"/>
+      <w:r>
+        <w:t>': 1, '</w:t>
+      </w:r>
+      <w:proofErr w:type="spellStart"/>
+      <w:r>
+        <w:t>christianity</w:t>
+      </w:r>
+      <w:proofErr w:type="spellEnd"/>
+      <w:r>
+        <w:t>': 1, '</w:t>
+      </w:r>
+      <w:proofErr w:type="spellStart"/>
+      <w:r>
+        <w:t>faith</w:t>
+      </w:r>
+      <w:proofErr w:type="spellEnd"/>
+      <w:r>
+        <w:t>': 1, '</w:t>
+      </w:r>
+      <w:proofErr w:type="spellStart"/>
+      <w:r>
+        <w:t>sun</w:t>
+      </w:r>
+      <w:proofErr w:type="spellEnd"/>
+      <w:r>
+        <w:t>': 1, '</w:t>
+      </w:r>
+      <w:proofErr w:type="spellStart"/>
+      <w:r>
+        <w:t>adventure</w:t>
+      </w:r>
+      <w:proofErr w:type="spellEnd"/>
+      <w:r>
+        <w:t>': 1, '</w:t>
+      </w:r>
+      <w:proofErr w:type="spellStart"/>
+      <w:r>
+        <w:t>better</w:t>
+      </w:r>
+      <w:proofErr w:type="spellEnd"/>
+      <w:r>
+        <w:t>-life-</w:t>
+      </w:r>
+      <w:proofErr w:type="spellStart"/>
+      <w:r>
+        <w:t>empathy</w:t>
+      </w:r>
+      <w:proofErr w:type="spellEnd"/>
+      <w:r>
+        <w:t>': 1, '</w:t>
+      </w:r>
+      <w:proofErr w:type="spellStart"/>
+      <w:r>
+        <w:t>difficult</w:t>
+      </w:r>
+      <w:proofErr w:type="spellEnd"/>
+      <w:r>
+        <w:t>': 1, '</w:t>
+      </w:r>
+      <w:proofErr w:type="spellStart"/>
+      <w:r>
+        <w:t>grown-ups</w:t>
+      </w:r>
+      <w:proofErr w:type="spellEnd"/>
+      <w:r>
+        <w:t>': 1, '</w:t>
+      </w:r>
+      <w:proofErr w:type="spellStart"/>
+      <w:r>
+        <w:t>write</w:t>
+      </w:r>
+      <w:proofErr w:type="spellEnd"/>
+      <w:r>
+        <w:t>': 1, '</w:t>
+      </w:r>
+      <w:proofErr w:type="spellStart"/>
+      <w:r>
+        <w:t>writers</w:t>
+      </w:r>
+      <w:proofErr w:type="spellEnd"/>
+      <w:r>
+        <w:t>': 1, '</w:t>
+      </w:r>
+      <w:proofErr w:type="spellStart"/>
+      <w:r>
+        <w:t>mind</w:t>
+      </w:r>
+      <w:proofErr w:type="spellEnd"/>
+      <w:r>
+        <w:t>': 1}</w:t>
+      </w:r>
+    </w:p>
+    <w:p/>
+    <w:p>
+      <w:r>
+        <w:t xml:space="preserve">Enfin, on peut réaliser un graphe avec </w:t>
+      </w:r>
+      <w:proofErr w:type="spellStart"/>
+      <w:r>
+        <w:t>matplotlib</w:t>
+      </w:r>
+      <w:proofErr w:type="spellEnd"/>
+      <w:r>
+        <w:t>, où l’on représente les tags qui apparaissent au moins deux fois (étant donné que beaucoup apparaissent une seule fois).</w:t>
+      </w:r>
+    </w:p>
+    <w:p>
+      <w:r>
+        <w:t>Le fichier est disponible dans le folder, dans output.</w:t>
+      </w:r>
+    </w:p>
+    <w:p/>
+    <w:p>
+      <w:r>
+        <w:t xml:space="preserve">On a ainsi pu, à l’aide d’un fichier python réalisant un </w:t>
+      </w:r>
+      <w:proofErr w:type="spellStart"/>
+      <w:r>
+        <w:t>webscraping</w:t>
+      </w:r>
+      <w:proofErr w:type="spellEnd"/>
+      <w:r>
+        <w:t xml:space="preserve"> et utilisant une classe </w:t>
+      </w:r>
+      <w:proofErr w:type="spellStart"/>
+      <w:r>
+        <w:t>DatabaseManager</w:t>
+      </w:r>
+      <w:proofErr w:type="spellEnd"/>
+      <w:r>
+        <w:t xml:space="preserve"> créée dans un autre fichier, récupérer les données d’un site web et en réaliser une analyse.</w:t>
+      </w:r>
+    </w:p>
     <w:sectPr>
       <w:pgSz w:w="11906" w:h="16838"/>
       <w:pgMar w:top="1417" w:right="1417" w:bottom="1417" w:left="1417" w:header="708" w:footer="708" w:gutter="0"/>
@@ -490,6 +1702,95 @@
 <file path=word/numbering.xml><?xml version="1.0" encoding="utf-8"?>
 <w:numbering xmlns:wpc="http://schemas.microsoft.com/office/word/2010/wordprocessingCanvas" xmlns:cx="http://schemas.microsoft.com/office/drawing/2014/chartex" xmlns:cx1="http://schemas.microsoft.com/office/drawing/2015/9/8/chartex" xmlns:cx2="http://schemas.microsoft.com/office/drawing/2015/10/21/chartex" xmlns:cx3="http://schemas.microsoft.com/office/drawing/2016/5/9/chartex" xmlns:cx4="http://schemas.microsoft.com/office/drawing/2016/5/10/chartex" xmlns:cx5="http://schemas.microsoft.com/office/drawing/2016/5/11/chartex" xmlns:cx6="http://schemas.microsoft.com/office/drawing/2016/5/12/chartex" xmlns:cx7="http://schemas.microsoft.com/office/drawing/2016/5/13/chartex" xmlns:cx8="http://schemas.microsoft.com/office/drawing/2016/5/14/chartex" xmlns:mc="http://schemas.openxmlformats.org/markup-compatibility/2006" xmlns:aink="http://schemas.microsoft.com/office/drawing/2016/ink" xmlns:am3d="http://schemas.microsoft.com/office/drawing/2017/model3d" xmlns:o="urn:schemas-microsoft-com:office:office" xmlns:oel="http://schemas.microsoft.com/office/2019/extlst" xmlns:r="http://schemas.openxmlformats.org/officeDocument/2006/relationships" xmlns:m="http://schemas.openxmlformats.org/officeDocument/2006/math" xmlns:v="urn:schemas-microsoft-com:vml" xmlns:wp14="http://schemas.microsoft.com/office/word/2010/wordprocessingDrawing" xmlns:wp="http://schemas.openxmlformats.org/drawingml/2006/wordprocessingDrawing" xmlns:w10="urn:schemas-microsoft-com:office:word" xmlns:w="http://schemas.openxmlformats.org/wordprocessingml/2006/main" xmlns:w14="http://schemas.microsoft.com/office/word/2010/wordml" xmlns:w15="http://schemas.microsoft.com/office/word/2012/wordml" xmlns:w16cex="http://schemas.microsoft.com/office/word/2018/wordml/cex" xmlns:w16cid="http://schemas.microsoft.com/office/word/2016/wordml/cid" xmlns:w16="http://schemas.microsoft.com/office/word/2018/wordml" xmlns:w16du="http://schemas.microsoft.com/office/word/2023/wordml/word16du" xmlns:w16sdtdh="http://schemas.microsoft.com/office/word/2020/wordml/sdtdatahash" xmlns:w16sdtfl="http://schemas.microsoft.com/office/word/2024/wordml/sdtformatlock" xmlns:w16se="http://schemas.microsoft.com/office/word/2015/wordml/symex" xmlns:wpg="http://schemas.microsoft.com/office/word/2010/wordprocessingGroup" xmlns:wpi="http://schemas.microsoft.com/office/word/2010/wordprocessingInk" xmlns:wne="http://schemas.microsoft.com/office/word/2006/wordml" xmlns:wps="http://schemas.microsoft.com/office/word/2010/wordprocessingShape" mc:Ignorable="w14 w15 w16se w16cid w16 w16cex w16sdtdh w16sdtfl w16du wp14">
   <w:abstractNum w:abstractNumId="0" w15:restartNumberingAfterBreak="0">
+    <w:nsid w:val="01A54C43"/>
+    <w:multiLevelType w:val="hybridMultilevel"/>
+    <w:tmpl w:val="4E5EC370"/>
+    <w:lvl w:ilvl="0" w:tplc="32CC4B54">
+      <w:start w:val="1"/>
+      <w:numFmt w:val="upperRoman"/>
+      <w:lvlText w:val="%1-"/>
+      <w:lvlJc w:val="left"/>
+      <w:pPr>
+        <w:ind w:left="1080" w:hanging="720"/>
+      </w:pPr>
+      <w:rPr>
+        <w:rFonts w:hint="default"/>
+      </w:rPr>
+    </w:lvl>
+    <w:lvl w:ilvl="1" w:tplc="040C0019" w:tentative="1">
+      <w:start w:val="1"/>
+      <w:numFmt w:val="lowerLetter"/>
+      <w:lvlText w:val="%2."/>
+      <w:lvlJc w:val="left"/>
+      <w:pPr>
+        <w:ind w:left="1440" w:hanging="360"/>
+      </w:pPr>
+    </w:lvl>
+    <w:lvl w:ilvl="2" w:tplc="040C001B" w:tentative="1">
+      <w:start w:val="1"/>
+      <w:numFmt w:val="lowerRoman"/>
+      <w:lvlText w:val="%3."/>
+      <w:lvlJc w:val="right"/>
+      <w:pPr>
+        <w:ind w:left="2160" w:hanging="180"/>
+      </w:pPr>
+    </w:lvl>
+    <w:lvl w:ilvl="3" w:tplc="040C000F" w:tentative="1">
+      <w:start w:val="1"/>
+      <w:numFmt w:val="decimal"/>
+      <w:lvlText w:val="%4."/>
+      <w:lvlJc w:val="left"/>
+      <w:pPr>
+        <w:ind w:left="2880" w:hanging="360"/>
+      </w:pPr>
+    </w:lvl>
+    <w:lvl w:ilvl="4" w:tplc="040C0019" w:tentative="1">
+      <w:start w:val="1"/>
+      <w:numFmt w:val="lowerLetter"/>
+      <w:lvlText w:val="%5."/>
+      <w:lvlJc w:val="left"/>
+      <w:pPr>
+        <w:ind w:left="3600" w:hanging="360"/>
+      </w:pPr>
+    </w:lvl>
+    <w:lvl w:ilvl="5" w:tplc="040C001B" w:tentative="1">
+      <w:start w:val="1"/>
+      <w:numFmt w:val="lowerRoman"/>
+      <w:lvlText w:val="%6."/>
+      <w:lvlJc w:val="right"/>
+      <w:pPr>
+        <w:ind w:left="4320" w:hanging="180"/>
+      </w:pPr>
+    </w:lvl>
+    <w:lvl w:ilvl="6" w:tplc="040C000F" w:tentative="1">
+      <w:start w:val="1"/>
+      <w:numFmt w:val="decimal"/>
+      <w:lvlText w:val="%7."/>
+      <w:lvlJc w:val="left"/>
+      <w:pPr>
+        <w:ind w:left="5040" w:hanging="360"/>
+      </w:pPr>
+    </w:lvl>
+    <w:lvl w:ilvl="7" w:tplc="040C0019" w:tentative="1">
+      <w:start w:val="1"/>
+      <w:numFmt w:val="lowerLetter"/>
+      <w:lvlText w:val="%8."/>
+      <w:lvlJc w:val="left"/>
+      <w:pPr>
+        <w:ind w:left="5760" w:hanging="360"/>
+      </w:pPr>
+    </w:lvl>
+    <w:lvl w:ilvl="8" w:tplc="040C001B" w:tentative="1">
+      <w:start w:val="1"/>
+      <w:numFmt w:val="lowerRoman"/>
+      <w:lvlText w:val="%9."/>
+      <w:lvlJc w:val="right"/>
+      <w:pPr>
+        <w:ind w:left="6480" w:hanging="180"/>
+      </w:pPr>
+    </w:lvl>
+  </w:abstractNum>
+  <w:abstractNum w:abstractNumId="1" w15:restartNumberingAfterBreak="0">
     <w:nsid w:val="7B536322"/>
     <w:multiLevelType w:val="hybridMultilevel"/>
     <w:tmpl w:val="BF8E369E"/>
@@ -602,7 +1903,7 @@
       </w:rPr>
     </w:lvl>
   </w:abstractNum>
-  <w:abstractNum w:abstractNumId="1" w15:restartNumberingAfterBreak="0">
+  <w:abstractNum w:abstractNumId="2" w15:restartNumberingAfterBreak="0">
     <w:nsid w:val="7FE261B6"/>
     <w:multiLevelType w:val="hybridMultilevel"/>
     <w:tmpl w:val="499A2D44"/>
@@ -716,10 +2017,13 @@
     </w:lvl>
   </w:abstractNum>
   <w:num w:numId="1" w16cid:durableId="1822044232">
-    <w:abstractNumId w:val="0"/>
+    <w:abstractNumId w:val="1"/>
   </w:num>
   <w:num w:numId="2" w16cid:durableId="1989360291">
-    <w:abstractNumId w:val="1"/>
+    <w:abstractNumId w:val="2"/>
+  </w:num>
+  <w:num w:numId="3" w16cid:durableId="372269539">
+    <w:abstractNumId w:val="0"/>
   </w:num>
 </w:numbering>
 </file>
@@ -1327,7 +2631,6 @@
   <w:style w:type="character" w:default="1" w:styleId="Policepardfaut">
     <w:name w:val="Default Paragraph Font"/>
     <w:uiPriority w:val="1"/>
-    <w:semiHidden/>
     <w:unhideWhenUsed/>
   </w:style>
   <w:style w:type="table" w:default="1" w:styleId="TableauNormal">

</xml_diff>

<commit_message>
version finale avec une autre analyse
</commit_message>
<xml_diff>
--- a/Rapport.docx
+++ b/Rapport.docx
@@ -1665,6 +1665,21 @@
     <w:p>
       <w:r>
         <w:t>Le fichier est disponible dans le folder, dans output.</w:t>
+      </w:r>
+    </w:p>
+    <w:p>
+      <w:r>
+        <w:t>On réalise également un graphe représentant le nombre de citations en fonction du nombre de caractères.</w:t>
+      </w:r>
+    </w:p>
+    <w:p>
+      <w:r>
+        <w:t>Le graphe n’est pas très beau, mais il est correct.</w:t>
+      </w:r>
+    </w:p>
+    <w:p>
+      <w:r>
+        <w:t>Il est disponible dans output.</w:t>
       </w:r>
     </w:p>
     <w:p/>
@@ -2631,6 +2646,7 @@
   <w:style w:type="character" w:default="1" w:styleId="Policepardfaut">
     <w:name w:val="Default Paragraph Font"/>
     <w:uiPriority w:val="1"/>
+    <w:semiHidden/>
     <w:unhideWhenUsed/>
   </w:style>
   <w:style w:type="table" w:default="1" w:styleId="TableauNormal">

</xml_diff>